<commit_message>
Update Hoja de vida (Aarón Grajales Gómez).docx
</commit_message>
<xml_diff>
--- a/Hoja de vida (Aarón Grajales Gómez).docx
+++ b/Hoja de vida (Aarón Grajales Gómez).docx
@@ -3431,8 +3431,6 @@
         </w:rPr>
         <w:t xml:space="preserve"> semestre.</w:t>
       </w:r>
-      <w:bookmarkStart w:id="0" w:name="_GoBack"/>
-      <w:bookmarkEnd w:id="0"/>
     </w:p>
     <w:p>
       <w:pPr>
@@ -3703,28 +3701,55 @@
         <w:ind w:left="1701" w:right="-516"/>
         <w:jc w:val="both"/>
         <w:rPr>
-          <w:rFonts w:ascii="Trebuchet MS" w:hAnsi="Trebuchet MS" w:cs="Arial"/>
-          <w:sz w:val="26"/>
-          <w:szCs w:val="26"/>
-        </w:rPr>
-      </w:pPr>
-    </w:p>
-    <w:p>
-      <w:pPr>
-        <w:rPr>
-          <w:rFonts w:ascii="Trebuchet MS" w:hAnsi="Trebuchet MS" w:cs="Arial"/>
-          <w:sz w:val="26"/>
-          <w:szCs w:val="26"/>
-        </w:rPr>
-      </w:pPr>
-      <w:r>
-        <w:rPr>
-          <w:rFonts w:ascii="Trebuchet MS" w:hAnsi="Trebuchet MS" w:cs="Arial"/>
-          <w:sz w:val="26"/>
-          <w:szCs w:val="26"/>
-        </w:rPr>
-        <w:br w:type="page"/>
-      </w:r>
+          <w:rFonts w:ascii="Arial" w:hAnsi="Arial" w:cs="Arial"/>
+          <w:b/>
+          <w:sz w:val="26"/>
+          <w:szCs w:val="26"/>
+        </w:rPr>
+      </w:pPr>
+      <w:r>
+        <w:rPr>
+          <w:rFonts w:ascii="Arial" w:hAnsi="Arial" w:cs="Arial"/>
+          <w:b/>
+          <w:sz w:val="26"/>
+          <w:szCs w:val="26"/>
+        </w:rPr>
+        <w:t>OK.</w:t>
+      </w:r>
+      <w:bookmarkStart w:id="0" w:name="_GoBack"/>
+      <w:bookmarkEnd w:id="0"/>
+    </w:p>
+    <w:p>
+      <w:pPr>
+        <w:ind w:left="1701" w:right="-516"/>
+        <w:jc w:val="both"/>
+        <w:rPr>
+          <w:del w:id="1" w:author="Aarón Grajales Gómez" w:date="2019-06-27T11:22:00Z"/>
+          <w:rFonts w:ascii="Trebuchet MS" w:hAnsi="Trebuchet MS" w:cs="Arial"/>
+          <w:sz w:val="26"/>
+          <w:szCs w:val="26"/>
+        </w:rPr>
+      </w:pPr>
+    </w:p>
+    <w:p>
+      <w:pPr>
+        <w:rPr>
+          <w:del w:id="2" w:author="Aarón Grajales Gómez" w:date="2019-06-27T11:22:00Z"/>
+          <w:rFonts w:ascii="Trebuchet MS" w:hAnsi="Trebuchet MS" w:cs="Arial"/>
+          <w:sz w:val="26"/>
+          <w:szCs w:val="26"/>
+        </w:rPr>
+      </w:pPr>
+      <w:del w:id="3" w:author="Aarón Grajales Gómez" w:date="2019-06-27T11:22:00Z">
+        <w:r>
+          <w:rPr>
+            <w:rFonts w:ascii="Trebuchet MS" w:hAnsi="Trebuchet MS" w:cs="Arial"/>
+            <w:sz w:val="26"/>
+            <w:szCs w:val="26"/>
+          </w:rPr>
+          <w:br w:type="page"/>
+        </w:r>
+      </w:del>
     </w:p>
     <w:p>
       <w:pPr>
@@ -5850,6 +5875,14 @@
     <w:abstractNumId w:val="1"/>
   </w:num>
 </w:numbering>
+</file>
+
+<file path=word/people.xml><?xml version="1.0" encoding="utf-8"?>
+<w15:people xmlns:wpc="http://schemas.microsoft.com/office/word/2010/wordprocessingCanvas" xmlns:cx="http://schemas.microsoft.com/office/drawing/2014/chartex" xmlns:cx1="http://schemas.microsoft.com/office/drawing/2015/9/8/chartex" xmlns:cx2="http://schemas.microsoft.com/office/drawing/2015/10/21/chartex" xmlns:cx3="http://schemas.microsoft.com/office/drawing/2016/5/9/chartex" xmlns:cx4="http://schemas.microsoft.com/office/drawing/2016/5/10/chartex" xmlns:cx5="http://schemas.microsoft.com/office/drawing/2016/5/11/chartex" xmlns:cx6="http://schemas.microsoft.com/office/drawing/2016/5/12/chartex" xmlns:cx7="http://schemas.microsoft.com/office/drawing/2016/5/13/chartex" xmlns:cx8="http://schemas.microsoft.com/office/drawing/2016/5/14/chartex" xmlns:mc="http://schemas.openxmlformats.org/markup-compatibility/2006" xmlns:aink="http://schemas.microsoft.com/office/drawing/2016/ink" xmlns:am3d="http://schemas.microsoft.com/office/drawing/2017/model3d" xmlns:o="urn:schemas-microsoft-com:office:office" xmlns:r="http://schemas.openxmlformats.org/officeDocument/2006/relationships" xmlns:m="http://schemas.openxmlformats.org/officeDocument/2006/math" xmlns:v="urn:schemas-microsoft-com:vml" xmlns:wp14="http://schemas.microsoft.com/office/word/2010/wordprocessingDrawing" xmlns:wp="http://schemas.openxmlformats.org/drawingml/2006/wordprocessingDrawing" xmlns:w10="urn:schemas-microsoft-com:office:word" xmlns:w="http://schemas.openxmlformats.org/wordprocessingml/2006/main" xmlns:w14="http://schemas.microsoft.com/office/word/2010/wordml" xmlns:w15="http://schemas.microsoft.com/office/word/2012/wordml" xmlns:w16cid="http://schemas.microsoft.com/office/word/2016/wordml/cid" xmlns:w16se="http://schemas.microsoft.com/office/word/2015/wordml/symex" xmlns:wpg="http://schemas.microsoft.com/office/word/2010/wordprocessingGroup" xmlns:wpi="http://schemas.microsoft.com/office/word/2010/wordprocessingInk" xmlns:wne="http://schemas.microsoft.com/office/word/2006/wordml" xmlns:wps="http://schemas.microsoft.com/office/word/2010/wordprocessingShape" mc:Ignorable="w14 w15 w16se w16cid wp14">
+  <w15:person w15:author="Aarón Grajales Gómez">
+    <w15:presenceInfo w15:providerId="Windows Live" w15:userId="027ea0032b0184cb"/>
+  </w15:person>
+</w15:people>
 </file>
 
 <file path=word/styles.xml><?xml version="1.0" encoding="utf-8"?>
@@ -6759,7 +6792,7 @@
 </file>
 
 <file path=customXml/itemProps1.xml><?xml version="1.0" encoding="utf-8"?>
-<ds:datastoreItem xmlns:ds="http://schemas.openxmlformats.org/officeDocument/2006/customXml" ds:itemID="{105F6ED4-92AC-4076-9C02-04BABB46660F}">
+<ds:datastoreItem xmlns:ds="http://schemas.openxmlformats.org/officeDocument/2006/customXml" ds:itemID="{E0E9C2B1-CD63-4DE8-BA10-C0267F7B23B9}">
   <ds:schemaRefs>
     <ds:schemaRef ds:uri="http://schemas.openxmlformats.org/officeDocument/2006/bibliography"/>
   </ds:schemaRefs>

</xml_diff>

<commit_message>
Cabmios en word y en código HTML
</commit_message>
<xml_diff>
--- a/Hoja de vida (Aarón Grajales Gómez).docx
+++ b/Hoja de vida (Aarón Grajales Gómez).docx
@@ -3714,7 +3714,28 @@
           <w:sz w:val="26"/>
           <w:szCs w:val="26"/>
         </w:rPr>
-        <w:t>OK.</w:t>
+        <w:t>Asasasas</w:t>
+      </w:r>
+    </w:p>
+    <w:p>
+      <w:pPr>
+        <w:ind w:left="1701" w:right="-516"/>
+        <w:jc w:val="both"/>
+        <w:rPr>
+          <w:rFonts w:ascii="Arial" w:hAnsi="Arial" w:cs="Arial"/>
+          <w:b/>
+          <w:sz w:val="26"/>
+          <w:szCs w:val="26"/>
+        </w:rPr>
+      </w:pPr>
+      <w:r>
+        <w:rPr>
+          <w:rFonts w:ascii="Arial" w:hAnsi="Arial" w:cs="Arial"/>
+          <w:b/>
+          <w:sz w:val="26"/>
+          <w:szCs w:val="26"/>
+        </w:rPr>
+        <w:t>aassas</w:t>
       </w:r>
       <w:bookmarkStart w:id="0" w:name="_GoBack"/>
       <w:bookmarkEnd w:id="0"/>
@@ -6792,7 +6813,7 @@
 </file>
 
 <file path=customXml/itemProps1.xml><?xml version="1.0" encoding="utf-8"?>
-<ds:datastoreItem xmlns:ds="http://schemas.openxmlformats.org/officeDocument/2006/customXml" ds:itemID="{E0E9C2B1-CD63-4DE8-BA10-C0267F7B23B9}">
+<ds:datastoreItem xmlns:ds="http://schemas.openxmlformats.org/officeDocument/2006/customXml" ds:itemID="{2676C5B5-EC66-4565-B812-3981B2D52283}">
   <ds:schemaRefs>
     <ds:schemaRef ds:uri="http://schemas.openxmlformats.org/officeDocument/2006/bibliography"/>
   </ds:schemaRefs>

</xml_diff>